<commit_message>
Add documentation about testing cases
</commit_message>
<xml_diff>
--- a/Chapter3.docx
+++ b/Chapter3.docx
@@ -43,20 +43,27 @@
           <w:sz w:val="36"/>
           <w:szCs w:val="36"/>
         </w:rPr>
-        <w:t xml:space="preserve"> Comfort room</w:t>
+        <w:t xml:space="preserve"> </w:t>
       </w:r>
       <w:r>
         <w:rPr>
           <w:sz w:val="36"/>
           <w:szCs w:val="36"/>
         </w:rPr>
-        <w:t xml:space="preserve"> </w:t>
+        <w:t xml:space="preserve">Light and </w:t>
       </w:r>
       <w:r>
         <w:rPr>
           <w:sz w:val="36"/>
           <w:szCs w:val="36"/>
         </w:rPr>
+        <w:t xml:space="preserve">Comfort </w:t>
+      </w:r>
+      <w:r>
+        <w:rPr>
+          <w:sz w:val="36"/>
+          <w:szCs w:val="36"/>
+        </w:rPr>
         <w:t>System</w:t>
       </w:r>
     </w:p>
@@ -70,13 +77,7 @@
         </w:rPr>
       </w:pPr>
       <w:r>
-        <w:t xml:space="preserve">The </w:t>
-      </w:r>
-      <w:r>
-        <w:t xml:space="preserve">Comfort room </w:t>
-      </w:r>
-      <w:r>
-        <w:t>System is a smart home subsystem designed to improve energy efficiency and user comfort by automating the control of lighting and air conditioning.</w:t>
+        <w:t>The System is a smart home subsystem designed to improve energy efficiency and user comfort by automating the control of lighting and air conditioning.</w:t>
       </w:r>
     </w:p>
     <w:p>
@@ -175,6 +176,7 @@
           <w:lang w:bidi="ar-EG"/>
         </w:rPr>
       </w:pPr>
+      <w:bookmarkStart w:id="0" w:name="_GoBack"/>
       <w:r>
         <w:rPr>
           <w:sz w:val="24"/>
@@ -189,18 +191,35 @@
           <w:szCs w:val="24"/>
           <w:lang w:bidi="ar-EG"/>
         </w:rPr>
-        <w:t>entilation system</w:t>
-      </w:r>
-    </w:p>
-    <w:p>
-      <w:pPr>
-        <w:bidi w:val="0"/>
-        <w:rPr>
-          <w:sz w:val="24"/>
-          <w:szCs w:val="24"/>
-          <w:lang w:bidi="ar-EG"/>
-        </w:rPr>
-      </w:pPr>
+        <w:t xml:space="preserve">entilation </w:t>
+      </w:r>
+      <w:bookmarkEnd w:id="0"/>
+      <w:r>
+        <w:rPr>
+          <w:sz w:val="24"/>
+          <w:szCs w:val="24"/>
+          <w:lang w:bidi="ar-EG"/>
+        </w:rPr>
+        <w:t>system</w:t>
+      </w:r>
+    </w:p>
+    <w:p>
+      <w:pPr>
+        <w:bidi w:val="0"/>
+        <w:rPr>
+          <w:sz w:val="24"/>
+          <w:szCs w:val="24"/>
+          <w:lang w:bidi="ar-EG"/>
+        </w:rPr>
+      </w:pPr>
+      <w:r>
+        <w:rPr>
+          <w:sz w:val="24"/>
+          <w:szCs w:val="24"/>
+          <w:lang w:bidi="ar-EG"/>
+        </w:rPr>
+        <w:t xml:space="preserve">It works in two </w:t>
+      </w:r>
       <w:proofErr w:type="gramStart"/>
       <w:r>
         <w:rPr>
@@ -208,43 +227,9 @@
           <w:szCs w:val="24"/>
           <w:lang w:bidi="ar-EG"/>
         </w:rPr>
-        <w:t>ventilation</w:t>
+        <w:t>modes :</w:t>
       </w:r>
       <w:proofErr w:type="gramEnd"/>
-      <w:r>
-        <w:rPr>
-          <w:sz w:val="24"/>
-          <w:szCs w:val="24"/>
-          <w:lang w:bidi="ar-EG"/>
-        </w:rPr>
-        <w:t xml:space="preserve"> </w:t>
-      </w:r>
-      <w:proofErr w:type="spellStart"/>
-      <w:r>
-        <w:rPr>
-          <w:sz w:val="24"/>
-          <w:szCs w:val="24"/>
-          <w:lang w:bidi="ar-EG"/>
-        </w:rPr>
-        <w:t>system</w:t>
-      </w:r>
-      <w:r>
-        <w:rPr>
-          <w:sz w:val="24"/>
-          <w:szCs w:val="24"/>
-          <w:lang w:bidi="ar-EG"/>
-        </w:rPr>
-        <w:t>It</w:t>
-      </w:r>
-      <w:proofErr w:type="spellEnd"/>
-      <w:r>
-        <w:rPr>
-          <w:sz w:val="24"/>
-          <w:szCs w:val="24"/>
-          <w:lang w:bidi="ar-EG"/>
-        </w:rPr>
-        <w:t xml:space="preserve"> works in two modes :</w:t>
-      </w:r>
     </w:p>
     <w:p>
       <w:pPr>
@@ -316,7 +301,6 @@
           <w:tab w:val="left" w:pos="6374"/>
         </w:tabs>
         <w:rPr>
-          <w:rFonts w:hint="cs"/>
           <w:lang w:bidi="ar-EG"/>
         </w:rPr>
       </w:pPr>
@@ -338,8 +322,8 @@
         </w:rPr>
         <w:drawing>
           <wp:inline distT="0" distB="0" distL="0" distR="0">
-            <wp:extent cx="6294120" cy="4770120"/>
-            <wp:effectExtent l="0" t="0" r="0" b="0"/>
+            <wp:extent cx="6300823" cy="4775200"/>
+            <wp:effectExtent l="0" t="0" r="5080" b="6350"/>
             <wp:docPr id="11" name="Picture 11"/>
             <wp:cNvGraphicFramePr>
               <a:graphicFrameLocks xmlns:a="http://schemas.openxmlformats.org/drawingml/2006/main" noChangeAspect="1"/>
@@ -349,153 +333,6 @@
                 <pic:pic xmlns:pic="http://schemas.openxmlformats.org/drawingml/2006/picture">
                   <pic:nvPicPr>
                     <pic:cNvPr id="0" name="loop().drawio.png"/>
-                    <pic:cNvPicPr/>
-                  </pic:nvPicPr>
-                  <pic:blipFill>
-                    <a:blip r:embed="rId6">
-                      <a:extLst>
-                        <a:ext uri="{28A0092B-C50C-407E-A947-70E740481C1C}">
-                          <a14:useLocalDpi xmlns:a14="http://schemas.microsoft.com/office/drawing/2010/main" val="0"/>
-                        </a:ext>
-                      </a:extLst>
-                    </a:blip>
-                    <a:stretch>
-                      <a:fillRect/>
-                    </a:stretch>
-                  </pic:blipFill>
-                  <pic:spPr>
-                    <a:xfrm>
-                      <a:off x="0" y="0"/>
-                      <a:ext cx="6294120" cy="4770120"/>
-                    </a:xfrm>
-                    <a:prstGeom prst="rect">
-                      <a:avLst/>
-                    </a:prstGeom>
-                  </pic:spPr>
-                </pic:pic>
-              </a:graphicData>
-            </a:graphic>
-          </wp:inline>
-        </w:drawing>
-      </w:r>
-    </w:p>
-    <w:p>
-      <w:pPr>
-        <w:bidi w:val="0"/>
-        <w:rPr>
-          <w:noProof/>
-          <w:sz w:val="36"/>
-          <w:szCs w:val="36"/>
-        </w:rPr>
-      </w:pPr>
-      <w:r>
-        <w:rPr>
-          <w:noProof/>
-          <w:sz w:val="24"/>
-          <w:szCs w:val="24"/>
-        </w:rPr>
-        <w:t>This diagram shows us how the main loop function run to achieve our targets</w:t>
-      </w:r>
-      <w:r>
-        <w:rPr>
-          <w:noProof/>
-          <w:sz w:val="36"/>
-          <w:szCs w:val="36"/>
-        </w:rPr>
-        <w:br w:type="page"/>
-      </w:r>
-    </w:p>
-    <w:p>
-      <w:pPr>
-        <w:bidi w:val="0"/>
-        <w:rPr>
-          <w:noProof/>
-          <w:sz w:val="36"/>
-          <w:szCs w:val="36"/>
-        </w:rPr>
-      </w:pPr>
-      <w:bookmarkStart w:id="0" w:name="_GoBack"/>
-      <w:r>
-        <w:rPr>
-          <w:noProof/>
-          <w:sz w:val="36"/>
-          <w:szCs w:val="36"/>
-        </w:rPr>
-        <w:lastRenderedPageBreak/>
-        <w:t xml:space="preserve">3.4.1 – </w:t>
-      </w:r>
-      <w:r>
-        <w:rPr>
-          <w:noProof/>
-          <w:sz w:val="36"/>
-          <w:szCs w:val="36"/>
-        </w:rPr>
-        <w:t>Esp32 wroom 38 pin</w:t>
-      </w:r>
-    </w:p>
-    <w:bookmarkEnd w:id="0"/>
-    <w:p>
-      <w:pPr>
-        <w:bidi w:val="0"/>
-        <w:rPr>
-          <w:sz w:val="24"/>
-          <w:szCs w:val="24"/>
-          <w:lang w:bidi="ar-EG"/>
-        </w:rPr>
-      </w:pPr>
-      <w:r>
-        <w:rPr>
-          <w:sz w:val="24"/>
-          <w:szCs w:val="24"/>
-          <w:lang w:bidi="ar-EG"/>
-        </w:rPr>
-        <w:t xml:space="preserve">We decided to use ESP32 microcontroller for this </w:t>
-      </w:r>
-      <w:proofErr w:type="gramStart"/>
-      <w:r>
-        <w:rPr>
-          <w:sz w:val="24"/>
-          <w:szCs w:val="24"/>
-          <w:lang w:bidi="ar-EG"/>
-        </w:rPr>
-        <w:t>purpose ,</w:t>
-      </w:r>
-      <w:proofErr w:type="gramEnd"/>
-      <w:r>
-        <w:rPr>
-          <w:sz w:val="24"/>
-          <w:szCs w:val="24"/>
-          <w:lang w:bidi="ar-EG"/>
-        </w:rPr>
-        <w:t xml:space="preserve"> but why?</w:t>
-      </w:r>
-    </w:p>
-    <w:p>
-      <w:pPr>
-        <w:bidi w:val="0"/>
-        <w:rPr>
-          <w:lang w:bidi="ar-EG"/>
-        </w:rPr>
-      </w:pPr>
-      <w:r>
-        <w:rPr>
-          <w:noProof/>
-          <w:sz w:val="24"/>
-          <w:szCs w:val="24"/>
-        </w:rPr>
-        <w:drawing>
-          <wp:inline distT="0" distB="0" distL="0" distR="0" wp14:anchorId="0111CE73" wp14:editId="2329BD2A">
-            <wp:extent cx="6645910" cy="5159375"/>
-            <wp:effectExtent l="0" t="0" r="2540" b="3175"/>
-            <wp:docPr id="4" name="Picture 4"/>
-            <wp:cNvGraphicFramePr>
-              <a:graphicFrameLocks xmlns:a="http://schemas.openxmlformats.org/drawingml/2006/main" noChangeAspect="1"/>
-            </wp:cNvGraphicFramePr>
-            <a:graphic xmlns:a="http://schemas.openxmlformats.org/drawingml/2006/main">
-              <a:graphicData uri="http://schemas.openxmlformats.org/drawingml/2006/picture">
-                <pic:pic xmlns:pic="http://schemas.openxmlformats.org/drawingml/2006/picture">
-                  <pic:nvPicPr>
-                    <pic:cNvPr id="0" name="ESP.jpg"/>
                     <pic:cNvPicPr/>
                   </pic:nvPicPr>
                   <pic:blipFill>
@@ -513,7 +350,7 @@
                   <pic:spPr>
                     <a:xfrm>
                       <a:off x="0" y="0"/>
-                      <a:ext cx="6645910" cy="5159375"/>
+                      <a:ext cx="6295742" cy="4771349"/>
                     </a:xfrm>
                     <a:prstGeom prst="rect">
                       <a:avLst/>
@@ -525,6 +362,151 @@
           </wp:inline>
         </w:drawing>
       </w:r>
+    </w:p>
+    <w:p>
+      <w:pPr>
+        <w:bidi w:val="0"/>
+        <w:rPr>
+          <w:noProof/>
+          <w:sz w:val="36"/>
+          <w:szCs w:val="36"/>
+        </w:rPr>
+      </w:pPr>
+      <w:r>
+        <w:rPr>
+          <w:noProof/>
+          <w:sz w:val="24"/>
+          <w:szCs w:val="24"/>
+        </w:rPr>
+        <w:t>This diagram shows us how the main loop function run to achieve our targets</w:t>
+      </w:r>
+      <w:r>
+        <w:rPr>
+          <w:noProof/>
+          <w:sz w:val="36"/>
+          <w:szCs w:val="36"/>
+        </w:rPr>
+        <w:br w:type="page"/>
+      </w:r>
+    </w:p>
+    <w:p>
+      <w:pPr>
+        <w:bidi w:val="0"/>
+        <w:rPr>
+          <w:noProof/>
+          <w:sz w:val="36"/>
+          <w:szCs w:val="36"/>
+        </w:rPr>
+      </w:pPr>
+      <w:r>
+        <w:rPr>
+          <w:noProof/>
+          <w:sz w:val="36"/>
+          <w:szCs w:val="36"/>
+        </w:rPr>
+        <w:lastRenderedPageBreak/>
+        <w:t xml:space="preserve">3.4.1 – </w:t>
+      </w:r>
+      <w:r>
+        <w:rPr>
+          <w:noProof/>
+          <w:sz w:val="36"/>
+          <w:szCs w:val="36"/>
+        </w:rPr>
+        <w:t>Esp32 wroom 38 pin</w:t>
+      </w:r>
+    </w:p>
+    <w:p>
+      <w:pPr>
+        <w:bidi w:val="0"/>
+        <w:rPr>
+          <w:sz w:val="24"/>
+          <w:szCs w:val="24"/>
+          <w:lang w:bidi="ar-EG"/>
+        </w:rPr>
+      </w:pPr>
+      <w:r>
+        <w:rPr>
+          <w:sz w:val="24"/>
+          <w:szCs w:val="24"/>
+          <w:lang w:bidi="ar-EG"/>
+        </w:rPr>
+        <w:t xml:space="preserve">We decided to use ESP32 microcontroller for this </w:t>
+      </w:r>
+      <w:proofErr w:type="gramStart"/>
+      <w:r>
+        <w:rPr>
+          <w:sz w:val="24"/>
+          <w:szCs w:val="24"/>
+          <w:lang w:bidi="ar-EG"/>
+        </w:rPr>
+        <w:t>purpose ,</w:t>
+      </w:r>
+      <w:proofErr w:type="gramEnd"/>
+      <w:r>
+        <w:rPr>
+          <w:sz w:val="24"/>
+          <w:szCs w:val="24"/>
+          <w:lang w:bidi="ar-EG"/>
+        </w:rPr>
+        <w:t xml:space="preserve"> but why?</w:t>
+      </w:r>
+    </w:p>
+    <w:p>
+      <w:pPr>
+        <w:bidi w:val="0"/>
+        <w:rPr>
+          <w:lang w:bidi="ar-EG"/>
+        </w:rPr>
+      </w:pPr>
+      <w:r>
+        <w:rPr>
+          <w:noProof/>
+          <w:sz w:val="24"/>
+          <w:szCs w:val="24"/>
+        </w:rPr>
+        <w:drawing>
+          <wp:inline distT="0" distB="0" distL="0" distR="0" wp14:anchorId="0111CE73" wp14:editId="2329BD2A">
+            <wp:extent cx="6096000" cy="4732468"/>
+            <wp:effectExtent l="0" t="0" r="0" b="0"/>
+            <wp:docPr id="4" name="Picture 4"/>
+            <wp:cNvGraphicFramePr>
+              <a:graphicFrameLocks xmlns:a="http://schemas.openxmlformats.org/drawingml/2006/main" noChangeAspect="1"/>
+            </wp:cNvGraphicFramePr>
+            <a:graphic xmlns:a="http://schemas.openxmlformats.org/drawingml/2006/main">
+              <a:graphicData uri="http://schemas.openxmlformats.org/drawingml/2006/picture">
+                <pic:pic xmlns:pic="http://schemas.openxmlformats.org/drawingml/2006/picture">
+                  <pic:nvPicPr>
+                    <pic:cNvPr id="0" name="ESP.jpg"/>
+                    <pic:cNvPicPr/>
+                  </pic:nvPicPr>
+                  <pic:blipFill>
+                    <a:blip r:embed="rId8">
+                      <a:extLst>
+                        <a:ext uri="{28A0092B-C50C-407E-A947-70E740481C1C}">
+                          <a14:useLocalDpi xmlns:a14="http://schemas.microsoft.com/office/drawing/2010/main" val="0"/>
+                        </a:ext>
+                      </a:extLst>
+                    </a:blip>
+                    <a:stretch>
+                      <a:fillRect/>
+                    </a:stretch>
+                  </pic:blipFill>
+                  <pic:spPr>
+                    <a:xfrm>
+                      <a:off x="0" y="0"/>
+                      <a:ext cx="6085343" cy="4724195"/>
+                    </a:xfrm>
+                    <a:prstGeom prst="rect">
+                      <a:avLst/>
+                    </a:prstGeom>
+                  </pic:spPr>
+                </pic:pic>
+              </a:graphicData>
+            </a:graphic>
+          </wp:inline>
+        </w:drawing>
+      </w:r>
       <w:r>
         <w:rPr>
           <w:lang w:bidi="ar-EG"/>
@@ -725,7 +707,16 @@
           <w:szCs w:val="24"/>
           <w:lang w:bidi="ar-EG"/>
         </w:rPr>
-        <w:t>It has 38 pins most of them can be used for I/O and in Analog/Digital which Allows</w:t>
+        <w:t xml:space="preserve">It has 38 pins most of them can be used for I/O and in Analog/Digital which </w:t>
+      </w:r>
+      <w:r>
+        <w:rPr>
+          <w:sz w:val="24"/>
+          <w:szCs w:val="24"/>
+          <w:lang w:bidi="ar-EG"/>
+        </w:rPr>
+        <w:lastRenderedPageBreak/>
+        <w:t>Allows</w:t>
       </w:r>
       <w:r>
         <w:rPr>
@@ -810,7 +801,6 @@
           <w:szCs w:val="24"/>
           <w:lang w:bidi="ar-EG"/>
         </w:rPr>
-        <w:lastRenderedPageBreak/>
         <w:t>Low power consumption</w:t>
       </w:r>
       <w:proofErr w:type="gramStart"/>
@@ -1016,15 +1006,7 @@
           <w:szCs w:val="24"/>
           <w:lang w:bidi="ar-EG"/>
         </w:rPr>
-        <w:t>V</w:t>
-      </w:r>
-      <w:r>
-        <w:rPr>
-          <w:sz w:val="24"/>
-          <w:szCs w:val="24"/>
-          <w:lang w:bidi="ar-EG"/>
-        </w:rPr>
-        <w:t xml:space="preserve">entilation </w:t>
+        <w:t xml:space="preserve">Ventilation </w:t>
       </w:r>
       <w:r>
         <w:rPr>
@@ -1228,7 +1210,16 @@
           <w:szCs w:val="24"/>
           <w:lang w:bidi="ar-EG"/>
         </w:rPr>
-        <w:t>Outing lights are the external lights of the house, such as those placed in the garden, garage, or entrance area. In automatic mode, these lights are controlled based on the time of day. A light-dependent mechanism determines whether it is morning, evening, or night, based on the brightness of natural sunlight or a real-time clock module.</w:t>
+        <w:t xml:space="preserve">Outing lights are the external lights of the house, such as those placed in the garden, garage, or entrance area. In automatic mode, these lights are controlled based on the time of day. A light-dependent mechanism determines whether it is </w:t>
+      </w:r>
+      <w:r>
+        <w:rPr>
+          <w:sz w:val="24"/>
+          <w:szCs w:val="24"/>
+          <w:lang w:bidi="ar-EG"/>
+        </w:rPr>
+        <w:lastRenderedPageBreak/>
+        <w:t>morning, evening, or night, based on the brightness of natural sunlight or a real-time clock module.</w:t>
       </w:r>
     </w:p>
     <w:p>
@@ -1491,7 +1482,6 @@
           <w:szCs w:val="24"/>
           <w:lang w:bidi="ar-EG"/>
         </w:rPr>
-        <w:lastRenderedPageBreak/>
         <w:t>How LDR Works</w:t>
       </w:r>
     </w:p>
@@ -1638,7 +1628,7 @@
                     <pic:cNvPicPr/>
                   </pic:nvPicPr>
                   <pic:blipFill>
-                    <a:blip r:embed="rId8">
+                    <a:blip r:embed="rId9">
                       <a:extLst>
                         <a:ext uri="{28A0092B-C50C-407E-A947-70E740481C1C}">
                           <a14:useLocalDpi xmlns:a14="http://schemas.microsoft.com/office/drawing/2010/main" val="0"/>
@@ -1702,7 +1692,16 @@
           <w:szCs w:val="24"/>
           <w:lang w:bidi="ar-EG"/>
         </w:rPr>
-        <w:t>To implement the outing lights control logic, we used a Light Dependent Resistor (LDR) sensor to detect the ambient light level. The LDR was connected to one of the analog GPIO pins of the ESP32. The system reads the light intensity and compares it to predefined thresholds to determine whether it is morning, evening, or night.</w:t>
+        <w:t xml:space="preserve">To implement the outing lights control logic, we used a Light Dependent Resistor (LDR) sensor to detect the ambient light level. The LDR was connected to one of the </w:t>
+      </w:r>
+      <w:r>
+        <w:rPr>
+          <w:sz w:val="24"/>
+          <w:szCs w:val="24"/>
+          <w:lang w:bidi="ar-EG"/>
+        </w:rPr>
+        <w:lastRenderedPageBreak/>
+        <w:t>analog GPIO pins of the ESP32. The system reads the light intensity and compares it to predefined thresholds to determine whether it is morning, evening, or night.</w:t>
       </w:r>
     </w:p>
     <w:p>
@@ -1914,7 +1913,6 @@
           <w:sz w:val="24"/>
           <w:szCs w:val="24"/>
         </w:rPr>
-        <w:lastRenderedPageBreak/>
         <w:drawing>
           <wp:inline distT="0" distB="0" distL="0" distR="0" wp14:anchorId="046B872A" wp14:editId="2C2D096F">
             <wp:extent cx="4153480" cy="2972215"/>
@@ -1931,7 +1929,7 @@
                     <pic:cNvPicPr/>
                   </pic:nvPicPr>
                   <pic:blipFill>
-                    <a:blip r:embed="rId9"/>
+                    <a:blip r:embed="rId10"/>
                     <a:stretch>
                       <a:fillRect/>
                     </a:stretch>
@@ -2110,6 +2108,7 @@
           <w:sz w:val="24"/>
           <w:szCs w:val="24"/>
         </w:rPr>
+        <w:lastRenderedPageBreak/>
         <w:drawing>
           <wp:anchor distT="0" distB="0" distL="114300" distR="114300" simplePos="0" relativeHeight="251658240" behindDoc="0" locked="0" layoutInCell="1" allowOverlap="1" wp14:anchorId="1EBEEDA6" wp14:editId="1DAFB360">
             <wp:simplePos x="0" y="0"/>
@@ -2134,7 +2133,7 @@
                     <pic:cNvPicPr/>
                   </pic:nvPicPr>
                   <pic:blipFill>
-                    <a:blip r:embed="rId10">
+                    <a:blip r:embed="rId11">
                       <a:extLst>
                         <a:ext uri="{28A0092B-C50C-407E-A947-70E740481C1C}">
                           <a14:useLocalDpi xmlns:a14="http://schemas.microsoft.com/office/drawing/2010/main" val="0"/>
@@ -2329,7 +2328,6 @@
           <w:sz w:val="24"/>
           <w:szCs w:val="24"/>
         </w:rPr>
-        <w:lastRenderedPageBreak/>
         <w:drawing>
           <wp:inline distT="0" distB="0" distL="0" distR="0">
             <wp:extent cx="2095500" cy="1394460"/>
@@ -2346,7 +2344,7 @@
                     <pic:cNvPicPr/>
                   </pic:nvPicPr>
                   <pic:blipFill>
-                    <a:blip r:embed="rId11">
+                    <a:blip r:embed="rId12">
                       <a:extLst>
                         <a:ext uri="{28A0092B-C50C-407E-A947-70E740481C1C}">
                           <a14:useLocalDpi xmlns:a14="http://schemas.microsoft.com/office/drawing/2010/main" val="0"/>
@@ -2744,6 +2742,7 @@
           <w:szCs w:val="24"/>
           <w:lang w:bidi="ar-EG"/>
         </w:rPr>
+        <w:lastRenderedPageBreak/>
         <w:t xml:space="preserve">This system ensures that lighting is only active when needed, reducing electricity usage and enhancing user comfort—especially for children, the elderly, or people who may forget to manually control the </w:t>
       </w:r>
       <w:proofErr w:type="gramStart"/>
@@ -2776,603 +2775,15 @@
       </w:pPr>
       <w:r>
         <w:rPr>
-          <w:sz w:val="24"/>
-          <w:szCs w:val="24"/>
-          <w:lang w:bidi="ar-EG"/>
+          <w:noProof/>
+          <w:sz w:val="24"/>
+          <w:szCs w:val="24"/>
         </w:rPr>
         <w:drawing>
           <wp:inline distT="0" distB="0" distL="0" distR="0" wp14:anchorId="20949710" wp14:editId="7F73F795">
             <wp:extent cx="5486400" cy="2882900"/>
             <wp:effectExtent l="0" t="0" r="0" b="0"/>
             <wp:docPr id="2" name="Picture 2"/>
-            <wp:cNvGraphicFramePr>
-              <a:graphicFrameLocks xmlns:a="http://schemas.openxmlformats.org/drawingml/2006/main" noChangeAspect="1"/>
-            </wp:cNvGraphicFramePr>
-            <a:graphic xmlns:a="http://schemas.openxmlformats.org/drawingml/2006/main">
-              <a:graphicData uri="http://schemas.openxmlformats.org/drawingml/2006/picture">
-                <pic:pic xmlns:pic="http://schemas.openxmlformats.org/drawingml/2006/picture">
-                  <pic:nvPicPr>
-                    <pic:cNvPr id="0" name=""/>
-                    <pic:cNvPicPr/>
-                  </pic:nvPicPr>
-                  <pic:blipFill>
-                    <a:blip r:embed="rId12"/>
-                    <a:stretch>
-                      <a:fillRect/>
-                    </a:stretch>
-                  </pic:blipFill>
-                  <pic:spPr>
-                    <a:xfrm>
-                      <a:off x="0" y="0"/>
-                      <a:ext cx="5486400" cy="2882900"/>
-                    </a:xfrm>
-                    <a:prstGeom prst="rect">
-                      <a:avLst/>
-                    </a:prstGeom>
-                  </pic:spPr>
-                </pic:pic>
-              </a:graphicData>
-            </a:graphic>
-          </wp:inline>
-        </w:drawing>
-      </w:r>
-    </w:p>
-    <w:p>
-      <w:pPr>
-        <w:bidi w:val="0"/>
-        <w:rPr>
-          <w:sz w:val="24"/>
-          <w:szCs w:val="24"/>
-          <w:lang w:bidi="ar-EG"/>
-        </w:rPr>
-      </w:pPr>
-      <w:r>
-        <w:rPr>
-          <w:sz w:val="24"/>
-          <w:szCs w:val="24"/>
-          <w:lang w:bidi="ar-EG"/>
-        </w:rPr>
-        <w:t xml:space="preserve">In this part of code we </w:t>
-      </w:r>
-      <w:r>
-        <w:rPr>
-          <w:sz w:val="24"/>
-          <w:szCs w:val="24"/>
-          <w:lang w:bidi="ar-EG"/>
-        </w:rPr>
-        <w:t xml:space="preserve">check each sensor to know if any of them has detected an </w:t>
-      </w:r>
-      <w:proofErr w:type="gramStart"/>
-      <w:r>
-        <w:rPr>
-          <w:sz w:val="24"/>
-          <w:szCs w:val="24"/>
-          <w:lang w:bidi="ar-EG"/>
-        </w:rPr>
-        <w:t>obstacle</w:t>
-      </w:r>
-      <w:r>
-        <w:rPr>
-          <w:sz w:val="24"/>
-          <w:szCs w:val="24"/>
-          <w:lang w:bidi="ar-EG"/>
-        </w:rPr>
-        <w:t xml:space="preserve"> .</w:t>
-      </w:r>
-      <w:proofErr w:type="gramEnd"/>
-      <w:r>
-        <w:rPr>
-          <w:sz w:val="24"/>
-          <w:szCs w:val="24"/>
-          <w:lang w:bidi="ar-EG"/>
-        </w:rPr>
-        <w:t xml:space="preserve"> </w:t>
-      </w:r>
-      <w:proofErr w:type="gramStart"/>
-      <w:r>
-        <w:rPr>
-          <w:sz w:val="24"/>
-          <w:szCs w:val="24"/>
-          <w:lang w:bidi="ar-EG"/>
-        </w:rPr>
-        <w:t>and</w:t>
-      </w:r>
-      <w:proofErr w:type="gramEnd"/>
-      <w:r>
-        <w:rPr>
-          <w:sz w:val="24"/>
-          <w:szCs w:val="24"/>
-          <w:lang w:bidi="ar-EG"/>
-        </w:rPr>
-        <w:t xml:space="preserve"> if that happened we will store the </w:t>
-      </w:r>
-      <w:proofErr w:type="spellStart"/>
-      <w:r>
-        <w:rPr>
-          <w:sz w:val="24"/>
-          <w:szCs w:val="24"/>
-          <w:lang w:bidi="ar-EG"/>
-        </w:rPr>
-        <w:t>timming</w:t>
-      </w:r>
-      <w:proofErr w:type="spellEnd"/>
-      <w:r>
-        <w:rPr>
-          <w:sz w:val="24"/>
-          <w:szCs w:val="24"/>
-          <w:lang w:bidi="ar-EG"/>
-        </w:rPr>
-        <w:t xml:space="preserve"> </w:t>
-      </w:r>
-    </w:p>
-    <w:p>
-      <w:pPr>
-        <w:bidi w:val="0"/>
-        <w:rPr>
-          <w:sz w:val="24"/>
-          <w:szCs w:val="24"/>
-          <w:lang w:bidi="ar-EG"/>
-        </w:rPr>
-      </w:pPr>
-      <w:r>
-        <w:rPr>
-          <w:sz w:val="24"/>
-          <w:szCs w:val="24"/>
-          <w:lang w:bidi="ar-EG"/>
-        </w:rPr>
-        <w:t xml:space="preserve">How to prevent </w:t>
-      </w:r>
-      <w:proofErr w:type="spellStart"/>
-      <w:proofErr w:type="gramStart"/>
-      <w:r>
-        <w:rPr>
-          <w:sz w:val="24"/>
-          <w:szCs w:val="24"/>
-          <w:lang w:bidi="ar-EG"/>
-        </w:rPr>
-        <w:t>debouncing</w:t>
-      </w:r>
-      <w:proofErr w:type="spellEnd"/>
-      <w:r>
-        <w:rPr>
-          <w:sz w:val="24"/>
-          <w:szCs w:val="24"/>
-          <w:lang w:bidi="ar-EG"/>
-        </w:rPr>
-        <w:t xml:space="preserve"> ?</w:t>
-      </w:r>
-      <w:proofErr w:type="gramEnd"/>
-    </w:p>
-    <w:p>
-      <w:pPr>
-        <w:bidi w:val="0"/>
-        <w:ind w:left="1080"/>
-        <w:rPr>
-          <w:sz w:val="24"/>
-          <w:szCs w:val="24"/>
-          <w:lang w:bidi="ar-EG"/>
-        </w:rPr>
-      </w:pPr>
-      <w:r>
-        <w:rPr>
-          <w:sz w:val="24"/>
-          <w:szCs w:val="24"/>
-          <w:lang w:bidi="ar-EG"/>
-        </w:rPr>
-        <w:t>We store the trigger time at "</w:t>
-      </w:r>
-      <w:proofErr w:type="spellStart"/>
-      <w:r>
-        <w:rPr>
-          <w:sz w:val="24"/>
-          <w:szCs w:val="24"/>
-          <w:lang w:bidi="ar-EG"/>
-        </w:rPr>
-        <w:t>lastTrigger</w:t>
-      </w:r>
-      <w:r>
-        <w:rPr>
-          <w:color w:val="FF0000"/>
-          <w:sz w:val="24"/>
-          <w:szCs w:val="24"/>
-          <w:lang w:bidi="ar-EG"/>
-        </w:rPr>
-        <w:t>n</w:t>
-      </w:r>
-      <w:r>
-        <w:rPr>
-          <w:sz w:val="24"/>
-          <w:szCs w:val="24"/>
-          <w:lang w:bidi="ar-EG"/>
-        </w:rPr>
-        <w:t>_r</w:t>
-      </w:r>
-      <w:r>
-        <w:rPr>
-          <w:color w:val="FF0000"/>
-          <w:sz w:val="24"/>
-          <w:szCs w:val="24"/>
-          <w:lang w:bidi="ar-EG"/>
-        </w:rPr>
-        <w:t>x</w:t>
-      </w:r>
-      <w:proofErr w:type="spellEnd"/>
-      <w:r>
-        <w:rPr>
-          <w:sz w:val="24"/>
-          <w:szCs w:val="24"/>
-          <w:lang w:bidi="ar-EG"/>
-        </w:rPr>
-        <w:t>" to make sure that the current trigger has happened after a small period of last trigger to ensure that it's another person</w:t>
-      </w:r>
-    </w:p>
-    <w:p>
-      <w:pPr>
-        <w:bidi w:val="0"/>
-        <w:rPr>
-          <w:sz w:val="24"/>
-          <w:szCs w:val="24"/>
-          <w:lang w:bidi="ar-EG"/>
-        </w:rPr>
-      </w:pPr>
-      <w:r>
-        <w:rPr>
-          <w:sz w:val="24"/>
-          <w:szCs w:val="24"/>
-          <w:lang w:bidi="ar-EG"/>
-        </w:rPr>
-        <w:t>But what is the functionality of "</w:t>
-      </w:r>
-      <w:proofErr w:type="spellStart"/>
-      <w:r>
-        <w:rPr>
-          <w:sz w:val="24"/>
-          <w:szCs w:val="24"/>
-          <w:lang w:bidi="ar-EG"/>
-        </w:rPr>
-        <w:t>detected</w:t>
-      </w:r>
-      <w:r>
-        <w:rPr>
-          <w:color w:val="FF0000"/>
-          <w:sz w:val="24"/>
-          <w:szCs w:val="24"/>
-          <w:lang w:bidi="ar-EG"/>
-        </w:rPr>
-        <w:t>n</w:t>
-      </w:r>
-      <w:r>
-        <w:rPr>
-          <w:sz w:val="24"/>
-          <w:szCs w:val="24"/>
-          <w:lang w:bidi="ar-EG"/>
-        </w:rPr>
-        <w:t>_r</w:t>
-      </w:r>
-      <w:r>
-        <w:rPr>
-          <w:color w:val="FF0000"/>
-          <w:sz w:val="24"/>
-          <w:szCs w:val="24"/>
-          <w:lang w:bidi="ar-EG"/>
-        </w:rPr>
-        <w:t>x</w:t>
-      </w:r>
-      <w:proofErr w:type="spellEnd"/>
-      <w:proofErr w:type="gramStart"/>
-      <w:r>
-        <w:rPr>
-          <w:sz w:val="24"/>
-          <w:szCs w:val="24"/>
-          <w:lang w:bidi="ar-EG"/>
-        </w:rPr>
-        <w:t>" ?</w:t>
-      </w:r>
-      <w:proofErr w:type="gramEnd"/>
-    </w:p>
-    <w:p>
-      <w:pPr>
-        <w:bidi w:val="0"/>
-        <w:rPr>
-          <w:sz w:val="24"/>
-          <w:szCs w:val="24"/>
-          <w:lang w:bidi="ar-EG"/>
-        </w:rPr>
-      </w:pPr>
-      <w:r>
-        <w:rPr>
-          <w:sz w:val="24"/>
-          <w:szCs w:val="24"/>
-          <w:lang w:bidi="ar-EG"/>
-        </w:rPr>
-        <w:t xml:space="preserve">It </w:t>
-      </w:r>
-      <w:r>
-        <w:rPr>
-          <w:sz w:val="24"/>
-          <w:szCs w:val="24"/>
-          <w:lang w:bidi="ar-EG"/>
-        </w:rPr>
-        <w:t>is the variable we used to check that r1&amp;</w:t>
-      </w:r>
-      <w:r>
-        <w:rPr>
-          <w:sz w:val="24"/>
-          <w:szCs w:val="24"/>
-          <w:lang w:bidi="ar-EG"/>
-        </w:rPr>
-        <w:t>r2 have been triggered and there's no large delay between them.</w:t>
-      </w:r>
-    </w:p>
-    <w:p>
-      <w:pPr>
-        <w:bidi w:val="0"/>
-        <w:rPr>
-          <w:sz w:val="24"/>
-          <w:szCs w:val="24"/>
-          <w:lang w:bidi="ar-EG"/>
-        </w:rPr>
-      </w:pPr>
-      <w:proofErr w:type="gramStart"/>
-      <w:r>
-        <w:rPr>
-          <w:sz w:val="24"/>
-          <w:szCs w:val="24"/>
-          <w:lang w:bidi="ar-EG"/>
-        </w:rPr>
-        <w:lastRenderedPageBreak/>
-        <w:t>Cases :</w:t>
-      </w:r>
-      <w:proofErr w:type="gramEnd"/>
-    </w:p>
-    <w:p>
-      <w:pPr>
-        <w:pStyle w:val="ListParagraph"/>
-        <w:numPr>
-          <w:ilvl w:val="1"/>
-          <w:numId w:val="10"/>
-        </w:numPr>
-        <w:bidi w:val="0"/>
-        <w:rPr>
-          <w:sz w:val="24"/>
-          <w:szCs w:val="24"/>
-          <w:lang w:bidi="ar-EG"/>
-        </w:rPr>
-      </w:pPr>
-      <w:r>
-        <w:rPr>
-          <w:sz w:val="24"/>
-          <w:szCs w:val="24"/>
-          <w:lang w:bidi="ar-EG"/>
-        </w:rPr>
-        <w:t xml:space="preserve">detected1 then detected2 &amp;&amp; </w:t>
-      </w:r>
-      <w:r>
-        <w:rPr>
-          <w:sz w:val="24"/>
-          <w:szCs w:val="24"/>
-          <w:lang w:bidi="ar-EG"/>
-        </w:rPr>
-        <w:t>delay between them &lt; 1500ms</w:t>
-      </w:r>
-      <w:r>
-        <w:rPr>
-          <w:sz w:val="24"/>
-          <w:szCs w:val="24"/>
-          <w:lang w:bidi="ar-EG"/>
-        </w:rPr>
-        <w:t xml:space="preserve"> -&gt; person entered </w:t>
-      </w:r>
-    </w:p>
-    <w:p>
-      <w:pPr>
-        <w:pStyle w:val="ListParagraph"/>
-        <w:numPr>
-          <w:ilvl w:val="1"/>
-          <w:numId w:val="10"/>
-        </w:numPr>
-        <w:bidi w:val="0"/>
-        <w:rPr>
-          <w:sz w:val="24"/>
-          <w:szCs w:val="24"/>
-          <w:lang w:bidi="ar-EG"/>
-        </w:rPr>
-      </w:pPr>
-      <w:r>
-        <w:rPr>
-          <w:sz w:val="24"/>
-          <w:szCs w:val="24"/>
-          <w:lang w:bidi="ar-EG"/>
-        </w:rPr>
-        <w:t xml:space="preserve">detected2 then detected1 &amp;&amp; </w:t>
-      </w:r>
-      <w:r>
-        <w:rPr>
-          <w:sz w:val="24"/>
-          <w:szCs w:val="24"/>
-          <w:lang w:bidi="ar-EG"/>
-        </w:rPr>
-        <w:t>delay between them &lt; 1500ms</w:t>
-      </w:r>
-      <w:r>
-        <w:rPr>
-          <w:sz w:val="24"/>
-          <w:szCs w:val="24"/>
-          <w:lang w:bidi="ar-EG"/>
-        </w:rPr>
-        <w:t xml:space="preserve"> -&gt; person exited</w:t>
-      </w:r>
-    </w:p>
-    <w:p>
-      <w:pPr>
-        <w:pStyle w:val="ListParagraph"/>
-        <w:numPr>
-          <w:ilvl w:val="1"/>
-          <w:numId w:val="10"/>
-        </w:numPr>
-        <w:bidi w:val="0"/>
-        <w:rPr>
-          <w:sz w:val="24"/>
-          <w:szCs w:val="24"/>
-          <w:lang w:bidi="ar-EG"/>
-        </w:rPr>
-      </w:pPr>
-      <w:r>
-        <w:rPr>
-          <w:sz w:val="24"/>
-          <w:szCs w:val="24"/>
-          <w:lang w:bidi="ar-EG"/>
-        </w:rPr>
-        <w:t>d</w:t>
-      </w:r>
-      <w:r>
-        <w:rPr>
-          <w:sz w:val="24"/>
-          <w:szCs w:val="24"/>
-          <w:lang w:bidi="ar-EG"/>
-        </w:rPr>
-        <w:t xml:space="preserve">etected1 &amp;&amp; 1500ms has passed without </w:t>
-      </w:r>
-      <w:proofErr w:type="spellStart"/>
-      <w:r>
-        <w:rPr>
-          <w:sz w:val="24"/>
-          <w:szCs w:val="24"/>
-          <w:lang w:bidi="ar-EG"/>
-        </w:rPr>
-        <w:t>triggring</w:t>
-      </w:r>
-      <w:proofErr w:type="spellEnd"/>
-      <w:r>
-        <w:rPr>
-          <w:sz w:val="24"/>
-          <w:szCs w:val="24"/>
-          <w:lang w:bidi="ar-EG"/>
-        </w:rPr>
-        <w:t xml:space="preserve"> ir2 -&gt; nothing</w:t>
-      </w:r>
-    </w:p>
-    <w:p>
-      <w:pPr>
-        <w:pStyle w:val="ListParagraph"/>
-        <w:numPr>
-          <w:ilvl w:val="1"/>
-          <w:numId w:val="10"/>
-        </w:numPr>
-        <w:bidi w:val="0"/>
-        <w:rPr>
-          <w:sz w:val="24"/>
-          <w:szCs w:val="24"/>
-          <w:lang w:bidi="ar-EG"/>
-        </w:rPr>
-      </w:pPr>
-      <w:r>
-        <w:rPr>
-          <w:sz w:val="24"/>
-          <w:szCs w:val="24"/>
-          <w:lang w:bidi="ar-EG"/>
-        </w:rPr>
-        <w:t>detected2</w:t>
-      </w:r>
-      <w:r>
-        <w:rPr>
-          <w:sz w:val="24"/>
-          <w:szCs w:val="24"/>
-          <w:lang w:bidi="ar-EG"/>
-        </w:rPr>
-        <w:t xml:space="preserve"> &amp;&amp; 1500ms </w:t>
-      </w:r>
-      <w:r>
-        <w:rPr>
-          <w:sz w:val="24"/>
-          <w:szCs w:val="24"/>
-          <w:lang w:bidi="ar-EG"/>
-        </w:rPr>
-        <w:t xml:space="preserve">has passed without </w:t>
-      </w:r>
-      <w:proofErr w:type="spellStart"/>
-      <w:r>
-        <w:rPr>
-          <w:sz w:val="24"/>
-          <w:szCs w:val="24"/>
-          <w:lang w:bidi="ar-EG"/>
-        </w:rPr>
-        <w:t>triggring</w:t>
-      </w:r>
-      <w:proofErr w:type="spellEnd"/>
-      <w:r>
-        <w:rPr>
-          <w:sz w:val="24"/>
-          <w:szCs w:val="24"/>
-          <w:lang w:bidi="ar-EG"/>
-        </w:rPr>
-        <w:t xml:space="preserve"> ir1</w:t>
-      </w:r>
-      <w:r>
-        <w:rPr>
-          <w:sz w:val="24"/>
-          <w:szCs w:val="24"/>
-          <w:lang w:bidi="ar-EG"/>
-        </w:rPr>
-        <w:t xml:space="preserve"> -&gt; nothing</w:t>
-      </w:r>
-    </w:p>
-    <w:p>
-      <w:pPr>
-        <w:bidi w:val="0"/>
-        <w:rPr>
-          <w:sz w:val="24"/>
-          <w:szCs w:val="24"/>
-          <w:lang w:bidi="ar-EG"/>
-        </w:rPr>
-      </w:pPr>
-      <w:r>
-        <w:rPr>
-          <w:sz w:val="24"/>
-          <w:szCs w:val="24"/>
-          <w:lang w:bidi="ar-EG"/>
-        </w:rPr>
-        <w:t xml:space="preserve">And after each case of these all variables </w:t>
-      </w:r>
-      <w:proofErr w:type="spellStart"/>
-      <w:r>
-        <w:rPr>
-          <w:sz w:val="24"/>
-          <w:szCs w:val="24"/>
-          <w:lang w:bidi="ar-EG"/>
-        </w:rPr>
-        <w:t>retuen</w:t>
-      </w:r>
-      <w:proofErr w:type="spellEnd"/>
-      <w:r>
-        <w:rPr>
-          <w:sz w:val="24"/>
-          <w:szCs w:val="24"/>
-          <w:lang w:bidi="ar-EG"/>
-        </w:rPr>
-        <w:t xml:space="preserve"> to zero again </w:t>
-      </w:r>
-    </w:p>
-    <w:p>
-      <w:pPr>
-        <w:bidi w:val="0"/>
-        <w:rPr>
-          <w:sz w:val="24"/>
-          <w:szCs w:val="24"/>
-          <w:lang w:bidi="ar-EG"/>
-        </w:rPr>
-      </w:pPr>
-      <w:r>
-        <w:rPr>
-          <w:sz w:val="24"/>
-          <w:szCs w:val="24"/>
-          <w:lang w:bidi="ar-EG"/>
-        </w:rPr>
-        <w:drawing>
-          <wp:inline distT="0" distB="0" distL="0" distR="0" wp14:anchorId="5E5F3B88" wp14:editId="53868A4E">
-            <wp:extent cx="2543530" cy="981212"/>
-            <wp:effectExtent l="0" t="0" r="9525" b="9525"/>
-            <wp:docPr id="8" name="Picture 8"/>
             <wp:cNvGraphicFramePr>
               <a:graphicFrameLocks xmlns:a="http://schemas.openxmlformats.org/drawingml/2006/main" noChangeAspect="1"/>
             </wp:cNvGraphicFramePr>
@@ -3392,6 +2803,530 @@
                   <pic:spPr>
                     <a:xfrm>
                       <a:off x="0" y="0"/>
+                      <a:ext cx="5486400" cy="2882900"/>
+                    </a:xfrm>
+                    <a:prstGeom prst="rect">
+                      <a:avLst/>
+                    </a:prstGeom>
+                  </pic:spPr>
+                </pic:pic>
+              </a:graphicData>
+            </a:graphic>
+          </wp:inline>
+        </w:drawing>
+      </w:r>
+    </w:p>
+    <w:p>
+      <w:pPr>
+        <w:bidi w:val="0"/>
+        <w:rPr>
+          <w:sz w:val="24"/>
+          <w:szCs w:val="24"/>
+          <w:lang w:bidi="ar-EG"/>
+        </w:rPr>
+      </w:pPr>
+      <w:r>
+        <w:rPr>
+          <w:sz w:val="24"/>
+          <w:szCs w:val="24"/>
+          <w:lang w:bidi="ar-EG"/>
+        </w:rPr>
+        <w:t xml:space="preserve">In this part of code we </w:t>
+      </w:r>
+      <w:r>
+        <w:rPr>
+          <w:sz w:val="24"/>
+          <w:szCs w:val="24"/>
+          <w:lang w:bidi="ar-EG"/>
+        </w:rPr>
+        <w:t xml:space="preserve">check each sensor to know if any of them has detected an </w:t>
+      </w:r>
+      <w:proofErr w:type="gramStart"/>
+      <w:r>
+        <w:rPr>
+          <w:sz w:val="24"/>
+          <w:szCs w:val="24"/>
+          <w:lang w:bidi="ar-EG"/>
+        </w:rPr>
+        <w:t>obstacle</w:t>
+      </w:r>
+      <w:r>
+        <w:rPr>
+          <w:sz w:val="24"/>
+          <w:szCs w:val="24"/>
+          <w:lang w:bidi="ar-EG"/>
+        </w:rPr>
+        <w:t xml:space="preserve"> .</w:t>
+      </w:r>
+      <w:proofErr w:type="gramEnd"/>
+      <w:r>
+        <w:rPr>
+          <w:sz w:val="24"/>
+          <w:szCs w:val="24"/>
+          <w:lang w:bidi="ar-EG"/>
+        </w:rPr>
+        <w:t xml:space="preserve"> </w:t>
+      </w:r>
+      <w:proofErr w:type="gramStart"/>
+      <w:r>
+        <w:rPr>
+          <w:sz w:val="24"/>
+          <w:szCs w:val="24"/>
+          <w:lang w:bidi="ar-EG"/>
+        </w:rPr>
+        <w:t>and</w:t>
+      </w:r>
+      <w:proofErr w:type="gramEnd"/>
+      <w:r>
+        <w:rPr>
+          <w:sz w:val="24"/>
+          <w:szCs w:val="24"/>
+          <w:lang w:bidi="ar-EG"/>
+        </w:rPr>
+        <w:t xml:space="preserve"> if that happened we will store the </w:t>
+      </w:r>
+      <w:proofErr w:type="spellStart"/>
+      <w:r>
+        <w:rPr>
+          <w:sz w:val="24"/>
+          <w:szCs w:val="24"/>
+          <w:lang w:bidi="ar-EG"/>
+        </w:rPr>
+        <w:t>timming</w:t>
+      </w:r>
+      <w:proofErr w:type="spellEnd"/>
+      <w:r>
+        <w:rPr>
+          <w:sz w:val="24"/>
+          <w:szCs w:val="24"/>
+          <w:lang w:bidi="ar-EG"/>
+        </w:rPr>
+        <w:t xml:space="preserve"> </w:t>
+      </w:r>
+    </w:p>
+    <w:p>
+      <w:pPr>
+        <w:bidi w:val="0"/>
+        <w:rPr>
+          <w:sz w:val="24"/>
+          <w:szCs w:val="24"/>
+          <w:lang w:bidi="ar-EG"/>
+        </w:rPr>
+      </w:pPr>
+      <w:r>
+        <w:rPr>
+          <w:sz w:val="24"/>
+          <w:szCs w:val="24"/>
+          <w:lang w:bidi="ar-EG"/>
+        </w:rPr>
+        <w:t xml:space="preserve">How to prevent </w:t>
+      </w:r>
+      <w:proofErr w:type="spellStart"/>
+      <w:proofErr w:type="gramStart"/>
+      <w:r>
+        <w:rPr>
+          <w:sz w:val="24"/>
+          <w:szCs w:val="24"/>
+          <w:lang w:bidi="ar-EG"/>
+        </w:rPr>
+        <w:t>debouncing</w:t>
+      </w:r>
+      <w:proofErr w:type="spellEnd"/>
+      <w:r>
+        <w:rPr>
+          <w:sz w:val="24"/>
+          <w:szCs w:val="24"/>
+          <w:lang w:bidi="ar-EG"/>
+        </w:rPr>
+        <w:t xml:space="preserve"> ?</w:t>
+      </w:r>
+      <w:proofErr w:type="gramEnd"/>
+    </w:p>
+    <w:p>
+      <w:pPr>
+        <w:bidi w:val="0"/>
+        <w:ind w:left="1080"/>
+        <w:rPr>
+          <w:sz w:val="24"/>
+          <w:szCs w:val="24"/>
+          <w:lang w:bidi="ar-EG"/>
+        </w:rPr>
+      </w:pPr>
+      <w:r>
+        <w:rPr>
+          <w:sz w:val="24"/>
+          <w:szCs w:val="24"/>
+          <w:lang w:bidi="ar-EG"/>
+        </w:rPr>
+        <w:t>We store the trigger time at "</w:t>
+      </w:r>
+      <w:proofErr w:type="spellStart"/>
+      <w:r>
+        <w:rPr>
+          <w:sz w:val="24"/>
+          <w:szCs w:val="24"/>
+          <w:lang w:bidi="ar-EG"/>
+        </w:rPr>
+        <w:t>lastTrigger</w:t>
+      </w:r>
+      <w:r>
+        <w:rPr>
+          <w:color w:val="FF0000"/>
+          <w:sz w:val="24"/>
+          <w:szCs w:val="24"/>
+          <w:lang w:bidi="ar-EG"/>
+        </w:rPr>
+        <w:t>n</w:t>
+      </w:r>
+      <w:r>
+        <w:rPr>
+          <w:sz w:val="24"/>
+          <w:szCs w:val="24"/>
+          <w:lang w:bidi="ar-EG"/>
+        </w:rPr>
+        <w:t>_r</w:t>
+      </w:r>
+      <w:r>
+        <w:rPr>
+          <w:color w:val="FF0000"/>
+          <w:sz w:val="24"/>
+          <w:szCs w:val="24"/>
+          <w:lang w:bidi="ar-EG"/>
+        </w:rPr>
+        <w:t>x</w:t>
+      </w:r>
+      <w:proofErr w:type="spellEnd"/>
+      <w:r>
+        <w:rPr>
+          <w:sz w:val="24"/>
+          <w:szCs w:val="24"/>
+          <w:lang w:bidi="ar-EG"/>
+        </w:rPr>
+        <w:t>" to make sure that the current trigger has happened after a small period of last trigger to ensure that it's another person</w:t>
+      </w:r>
+    </w:p>
+    <w:p>
+      <w:pPr>
+        <w:bidi w:val="0"/>
+        <w:rPr>
+          <w:sz w:val="24"/>
+          <w:szCs w:val="24"/>
+          <w:lang w:bidi="ar-EG"/>
+        </w:rPr>
+      </w:pPr>
+      <w:r>
+        <w:rPr>
+          <w:sz w:val="24"/>
+          <w:szCs w:val="24"/>
+          <w:lang w:bidi="ar-EG"/>
+        </w:rPr>
+        <w:t>But what is the functionality of "</w:t>
+      </w:r>
+      <w:proofErr w:type="spellStart"/>
+      <w:r>
+        <w:rPr>
+          <w:sz w:val="24"/>
+          <w:szCs w:val="24"/>
+          <w:lang w:bidi="ar-EG"/>
+        </w:rPr>
+        <w:t>detected</w:t>
+      </w:r>
+      <w:r>
+        <w:rPr>
+          <w:color w:val="FF0000"/>
+          <w:sz w:val="24"/>
+          <w:szCs w:val="24"/>
+          <w:lang w:bidi="ar-EG"/>
+        </w:rPr>
+        <w:t>n</w:t>
+      </w:r>
+      <w:r>
+        <w:rPr>
+          <w:sz w:val="24"/>
+          <w:szCs w:val="24"/>
+          <w:lang w:bidi="ar-EG"/>
+        </w:rPr>
+        <w:t>_r</w:t>
+      </w:r>
+      <w:r>
+        <w:rPr>
+          <w:color w:val="FF0000"/>
+          <w:sz w:val="24"/>
+          <w:szCs w:val="24"/>
+          <w:lang w:bidi="ar-EG"/>
+        </w:rPr>
+        <w:t>x</w:t>
+      </w:r>
+      <w:proofErr w:type="spellEnd"/>
+      <w:proofErr w:type="gramStart"/>
+      <w:r>
+        <w:rPr>
+          <w:sz w:val="24"/>
+          <w:szCs w:val="24"/>
+          <w:lang w:bidi="ar-EG"/>
+        </w:rPr>
+        <w:t>" ?</w:t>
+      </w:r>
+      <w:proofErr w:type="gramEnd"/>
+    </w:p>
+    <w:p>
+      <w:pPr>
+        <w:bidi w:val="0"/>
+        <w:rPr>
+          <w:sz w:val="24"/>
+          <w:szCs w:val="24"/>
+          <w:lang w:bidi="ar-EG"/>
+        </w:rPr>
+      </w:pPr>
+      <w:r>
+        <w:rPr>
+          <w:sz w:val="24"/>
+          <w:szCs w:val="24"/>
+          <w:lang w:bidi="ar-EG"/>
+        </w:rPr>
+        <w:t xml:space="preserve">It </w:t>
+      </w:r>
+      <w:r>
+        <w:rPr>
+          <w:sz w:val="24"/>
+          <w:szCs w:val="24"/>
+          <w:lang w:bidi="ar-EG"/>
+        </w:rPr>
+        <w:t>is the variable we used to check that r1&amp;</w:t>
+      </w:r>
+      <w:r>
+        <w:rPr>
+          <w:sz w:val="24"/>
+          <w:szCs w:val="24"/>
+          <w:lang w:bidi="ar-EG"/>
+        </w:rPr>
+        <w:t>r2 have been triggered and there's no large delay between them.</w:t>
+      </w:r>
+    </w:p>
+    <w:p>
+      <w:pPr>
+        <w:bidi w:val="0"/>
+        <w:rPr>
+          <w:sz w:val="24"/>
+          <w:szCs w:val="24"/>
+          <w:lang w:bidi="ar-EG"/>
+        </w:rPr>
+      </w:pPr>
+      <w:proofErr w:type="gramStart"/>
+      <w:r>
+        <w:rPr>
+          <w:sz w:val="24"/>
+          <w:szCs w:val="24"/>
+          <w:lang w:bidi="ar-EG"/>
+        </w:rPr>
+        <w:t>Cases :</w:t>
+      </w:r>
+      <w:proofErr w:type="gramEnd"/>
+    </w:p>
+    <w:p>
+      <w:pPr>
+        <w:pStyle w:val="ListParagraph"/>
+        <w:numPr>
+          <w:ilvl w:val="1"/>
+          <w:numId w:val="10"/>
+        </w:numPr>
+        <w:bidi w:val="0"/>
+        <w:rPr>
+          <w:sz w:val="24"/>
+          <w:szCs w:val="24"/>
+          <w:lang w:bidi="ar-EG"/>
+        </w:rPr>
+      </w:pPr>
+      <w:r>
+        <w:rPr>
+          <w:sz w:val="24"/>
+          <w:szCs w:val="24"/>
+          <w:lang w:bidi="ar-EG"/>
+        </w:rPr>
+        <w:t xml:space="preserve">detected1 then detected2 &amp;&amp; delay between them &lt; 1500ms -&gt; person entered </w:t>
+      </w:r>
+    </w:p>
+    <w:p>
+      <w:pPr>
+        <w:pStyle w:val="ListParagraph"/>
+        <w:numPr>
+          <w:ilvl w:val="1"/>
+          <w:numId w:val="10"/>
+        </w:numPr>
+        <w:bidi w:val="0"/>
+        <w:rPr>
+          <w:sz w:val="24"/>
+          <w:szCs w:val="24"/>
+          <w:lang w:bidi="ar-EG"/>
+        </w:rPr>
+      </w:pPr>
+      <w:r>
+        <w:rPr>
+          <w:sz w:val="24"/>
+          <w:szCs w:val="24"/>
+          <w:lang w:bidi="ar-EG"/>
+        </w:rPr>
+        <w:t>detected2 then detected1 &amp;&amp; delay between them &lt; 1500ms -&gt; person exited</w:t>
+      </w:r>
+    </w:p>
+    <w:p>
+      <w:pPr>
+        <w:pStyle w:val="ListParagraph"/>
+        <w:numPr>
+          <w:ilvl w:val="1"/>
+          <w:numId w:val="10"/>
+        </w:numPr>
+        <w:bidi w:val="0"/>
+        <w:rPr>
+          <w:sz w:val="24"/>
+          <w:szCs w:val="24"/>
+          <w:lang w:bidi="ar-EG"/>
+        </w:rPr>
+      </w:pPr>
+      <w:r>
+        <w:rPr>
+          <w:sz w:val="24"/>
+          <w:szCs w:val="24"/>
+          <w:lang w:bidi="ar-EG"/>
+        </w:rPr>
+        <w:t xml:space="preserve">detected1 &amp;&amp; 1500ms has passed without </w:t>
+      </w:r>
+      <w:proofErr w:type="spellStart"/>
+      <w:r>
+        <w:rPr>
+          <w:sz w:val="24"/>
+          <w:szCs w:val="24"/>
+          <w:lang w:bidi="ar-EG"/>
+        </w:rPr>
+        <w:t>triggring</w:t>
+      </w:r>
+      <w:proofErr w:type="spellEnd"/>
+      <w:r>
+        <w:rPr>
+          <w:sz w:val="24"/>
+          <w:szCs w:val="24"/>
+          <w:lang w:bidi="ar-EG"/>
+        </w:rPr>
+        <w:t xml:space="preserve"> ir2 -&gt; nothing</w:t>
+      </w:r>
+    </w:p>
+    <w:p>
+      <w:pPr>
+        <w:pStyle w:val="ListParagraph"/>
+        <w:numPr>
+          <w:ilvl w:val="1"/>
+          <w:numId w:val="10"/>
+        </w:numPr>
+        <w:bidi w:val="0"/>
+        <w:rPr>
+          <w:sz w:val="24"/>
+          <w:szCs w:val="24"/>
+          <w:lang w:bidi="ar-EG"/>
+        </w:rPr>
+      </w:pPr>
+      <w:r>
+        <w:rPr>
+          <w:sz w:val="24"/>
+          <w:szCs w:val="24"/>
+          <w:lang w:bidi="ar-EG"/>
+        </w:rPr>
+        <w:t xml:space="preserve">detected2 &amp;&amp; 1500ms has passed without </w:t>
+      </w:r>
+      <w:proofErr w:type="spellStart"/>
+      <w:r>
+        <w:rPr>
+          <w:sz w:val="24"/>
+          <w:szCs w:val="24"/>
+          <w:lang w:bidi="ar-EG"/>
+        </w:rPr>
+        <w:t>triggring</w:t>
+      </w:r>
+      <w:proofErr w:type="spellEnd"/>
+      <w:r>
+        <w:rPr>
+          <w:sz w:val="24"/>
+          <w:szCs w:val="24"/>
+          <w:lang w:bidi="ar-EG"/>
+        </w:rPr>
+        <w:t xml:space="preserve"> ir1 -&gt; nothing</w:t>
+      </w:r>
+    </w:p>
+    <w:p>
+      <w:pPr>
+        <w:bidi w:val="0"/>
+        <w:rPr>
+          <w:sz w:val="24"/>
+          <w:szCs w:val="24"/>
+          <w:lang w:bidi="ar-EG"/>
+        </w:rPr>
+      </w:pPr>
+      <w:r>
+        <w:rPr>
+          <w:sz w:val="24"/>
+          <w:szCs w:val="24"/>
+          <w:lang w:bidi="ar-EG"/>
+        </w:rPr>
+        <w:t xml:space="preserve">And after each case of these all variables </w:t>
+      </w:r>
+      <w:proofErr w:type="spellStart"/>
+      <w:r>
+        <w:rPr>
+          <w:sz w:val="24"/>
+          <w:szCs w:val="24"/>
+          <w:lang w:bidi="ar-EG"/>
+        </w:rPr>
+        <w:t>retuen</w:t>
+      </w:r>
+      <w:proofErr w:type="spellEnd"/>
+      <w:r>
+        <w:rPr>
+          <w:sz w:val="24"/>
+          <w:szCs w:val="24"/>
+          <w:lang w:bidi="ar-EG"/>
+        </w:rPr>
+        <w:t xml:space="preserve"> to zero again </w:t>
+      </w:r>
+    </w:p>
+    <w:p>
+      <w:pPr>
+        <w:bidi w:val="0"/>
+        <w:rPr>
+          <w:sz w:val="24"/>
+          <w:szCs w:val="24"/>
+          <w:lang w:bidi="ar-EG"/>
+        </w:rPr>
+      </w:pPr>
+      <w:r>
+        <w:rPr>
+          <w:noProof/>
+          <w:sz w:val="24"/>
+          <w:szCs w:val="24"/>
+        </w:rPr>
+        <w:lastRenderedPageBreak/>
+        <w:drawing>
+          <wp:inline distT="0" distB="0" distL="0" distR="0" wp14:anchorId="5E5F3B88" wp14:editId="53868A4E">
+            <wp:extent cx="2543530" cy="981212"/>
+            <wp:effectExtent l="0" t="0" r="9525" b="9525"/>
+            <wp:docPr id="8" name="Picture 8"/>
+            <wp:cNvGraphicFramePr>
+              <a:graphicFrameLocks xmlns:a="http://schemas.openxmlformats.org/drawingml/2006/main" noChangeAspect="1"/>
+            </wp:cNvGraphicFramePr>
+            <a:graphic xmlns:a="http://schemas.openxmlformats.org/drawingml/2006/main">
+              <a:graphicData uri="http://schemas.openxmlformats.org/drawingml/2006/picture">
+                <pic:pic xmlns:pic="http://schemas.openxmlformats.org/drawingml/2006/picture">
+                  <pic:nvPicPr>
+                    <pic:cNvPr id="0" name=""/>
+                    <pic:cNvPicPr/>
+                  </pic:nvPicPr>
+                  <pic:blipFill>
+                    <a:blip r:embed="rId14"/>
+                    <a:stretch>
+                      <a:fillRect/>
+                    </a:stretch>
+                  </pic:blipFill>
+                  <pic:spPr>
+                    <a:xfrm>
+                      <a:off x="0" y="0"/>
                       <a:ext cx="2543530" cy="981212"/>
                     </a:xfrm>
                     <a:prstGeom prst="rect">
@@ -3883,7 +3818,7 @@
                     <pic:cNvPicPr/>
                   </pic:nvPicPr>
                   <pic:blipFill>
-                    <a:blip r:embed="rId14" cstate="print">
+                    <a:blip r:embed="rId15" cstate="print">
                       <a:extLst>
                         <a:ext uri="{28A0092B-C50C-407E-A947-70E740481C1C}">
                           <a14:useLocalDpi xmlns:a14="http://schemas.microsoft.com/office/drawing/2010/main" val="0"/>
@@ -3936,23 +3871,29 @@
         </w:rPr>
         <w:t xml:space="preserve">- </w:t>
       </w:r>
-      <w:proofErr w:type="spellStart"/>
       <w:r>
         <w:rPr>
           <w:sz w:val="36"/>
           <w:szCs w:val="36"/>
           <w:lang w:bidi="ar-EG"/>
         </w:rPr>
-        <w:t>Mnual</w:t>
-      </w:r>
-      <w:proofErr w:type="spellEnd"/>
+        <w:t>M</w:t>
+      </w:r>
       <w:r>
         <w:rPr>
           <w:sz w:val="36"/>
           <w:szCs w:val="36"/>
           <w:lang w:bidi="ar-EG"/>
         </w:rPr>
-        <w:t xml:space="preserve"> mode</w:t>
+        <w:t>a</w:t>
+      </w:r>
+      <w:r>
+        <w:rPr>
+          <w:sz w:val="36"/>
+          <w:szCs w:val="36"/>
+          <w:lang w:bidi="ar-EG"/>
+        </w:rPr>
+        <w:t>nual mode</w:t>
       </w:r>
     </w:p>
     <w:p>
@@ -4490,6 +4431,7 @@
           <w:szCs w:val="24"/>
           <w:lang w:bidi="ar-EG"/>
         </w:rPr>
+        <w:lastRenderedPageBreak/>
         <w:t>Firebase provides a reliable and fast way to store and sync data across all connected clients in real time. This allows users to monitor and control their home environment remotely through their mobile phones, while the ESP32 can instantly reflect any changes made.</w:t>
       </w:r>
     </w:p>
@@ -4569,7 +4511,6 @@
       <w:pPr>
         <w:bidi w:val="0"/>
         <w:rPr>
-          <w:rFonts w:hint="cs"/>
           <w:sz w:val="36"/>
           <w:szCs w:val="36"/>
           <w:rtl/>
@@ -4579,7 +4520,7 @@
     </w:p>
     <w:sectPr>
       <w:pgSz w:w="11906" w:h="16838"/>
-      <w:pgMar w:top="720" w:right="720" w:bottom="720" w:left="720" w:header="708" w:footer="708" w:gutter="0"/>
+      <w:pgMar w:top="1440" w:right="1800" w:bottom="1440" w:left="1800" w:header="708" w:footer="708" w:gutter="0"/>
       <w:cols w:space="708"/>
       <w:bidi/>
       <w:rtlGutter/>
@@ -7144,6 +7085,7 @@
   <w:style w:type="character" w:default="1" w:styleId="DefaultParagraphFont">
     <w:name w:val="Default Paragraph Font"/>
     <w:uiPriority w:val="1"/>
+    <w:semiHidden/>
     <w:unhideWhenUsed/>
   </w:style>
   <w:style w:type="table" w:default="1" w:styleId="TableNormal">
@@ -7435,6 +7377,7 @@
   <w:style w:type="character" w:default="1" w:styleId="DefaultParagraphFont">
     <w:name w:val="Default Paragraph Font"/>
     <w:uiPriority w:val="1"/>
+    <w:semiHidden/>
     <w:unhideWhenUsed/>
   </w:style>
   <w:style w:type="table" w:default="1" w:styleId="TableNormal">
@@ -7823,4 +7766,16 @@
   <a:objectDefaults/>
   <a:extraClrSchemeLst/>
 </a:theme>
+</file>
+
+<file path=customXml/item1.xml><?xml version="1.0" encoding="utf-8"?>
+<b:Sources xmlns:b="http://schemas.openxmlformats.org/officeDocument/2006/bibliography" xmlns="http://schemas.openxmlformats.org/officeDocument/2006/bibliography" SelectedStyle="\APA.XSL" StyleName="APA"/>
+</file>
+
+<file path=customXml/itemProps1.xml><?xml version="1.0" encoding="utf-8"?>
+<ds:datastoreItem xmlns:ds="http://schemas.openxmlformats.org/officeDocument/2006/customXml" ds:itemID="{EA41FC52-DBCB-44A7-BC29-2832E41EFA76}">
+  <ds:schemaRefs>
+    <ds:schemaRef ds:uri="http://schemas.openxmlformats.org/officeDocument/2006/bibliography"/>
+  </ds:schemaRefs>
+</ds:datastoreItem>
 </file>
</xml_diff>